<commit_message>
Update for new versions
</commit_message>
<xml_diff>
--- a/J2URlabs.docx
+++ b/J2URlabs.docx
@@ -54,7 +54,7 @@
           <w:bCs/>
           <w:kern w:val="36"/>
         </w:rPr>
-        <w:t>1</w:t>
+        <w:t>2</w:t>
       </w:r>
       <w:r>
         <w:rPr>
@@ -90,7 +90,34 @@
           <w:bCs/>
           <w:kern w:val="36"/>
         </w:rPr>
-        <w:t>5/5/18</w:t>
+        <w:t>5/</w:t>
+      </w:r>
+      <w:r>
+        <w:rPr>
+          <w:rFonts w:eastAsia="Times New Roman" w:cs="Times New Roman"/>
+          <w:b/>
+          <w:bCs/>
+          <w:kern w:val="36"/>
+        </w:rPr>
+        <w:t>11</w:t>
+      </w:r>
+      <w:r>
+        <w:rPr>
+          <w:rFonts w:eastAsia="Times New Roman" w:cs="Times New Roman"/>
+          <w:b/>
+          <w:bCs/>
+          <w:kern w:val="36"/>
+        </w:rPr>
+        <w:t>/1</w:t>
+      </w:r>
+      <w:r>
+        <w:rPr>
+          <w:rFonts w:eastAsia="Times New Roman" w:cs="Times New Roman"/>
+          <w:b/>
+          <w:bCs/>
+          <w:kern w:val="36"/>
+        </w:rPr>
+        <w:t>9</w:t>
       </w:r>
     </w:p>
     <w:p>
@@ -208,19 +235,7 @@
         <w:rPr>
           <w:b/>
         </w:rPr>
-        <w:t>4. For some labs, email functionality is used, so you will need your email information a</w:t>
-      </w:r>
-      <w:r>
-        <w:rPr>
-          <w:b/>
-        </w:rPr>
-        <w:t>nd Jenkins configured for email a</w:t>
-      </w:r>
-      <w:r>
-        <w:rPr>
-          <w:b/>
-        </w:rPr>
-        <w:t>s described in the setup doc.</w:t>
+        <w:t>4. For some labs, email functionality is used, so you will need your email information and Jenkins configured for email as described in the setup doc.</w:t>
       </w:r>
     </w:p>
     <w:p>
@@ -255,6 +270,8 @@
         </w:rPr>
         <w:br w:type="page"/>
       </w:r>
+      <w:bookmarkStart w:id="0" w:name="_GoBack"/>
+      <w:bookmarkEnd w:id="0"/>
     </w:p>
     <w:p>
       <w:pPr>
@@ -5393,8 +5410,6 @@
         </w:rPr>
         <w:t xml:space="preserve">END OF </w:t>
       </w:r>
-      <w:bookmarkStart w:id="0" w:name="_GoBack"/>
-      <w:bookmarkEnd w:id="0"/>
       <w:r>
         <w:rPr>
           <w:b/>
@@ -6741,6 +6756,7 @@
                                 <w:dataBinding w:prefixMappings="xmlns:ns0='http://purl.org/dc/elements/1.1/' xmlns:ns1='http://schemas.openxmlformats.org/package/2006/metadata/core-properties' " w:xpath="/ns1:coreProperties[1]/ns0:creator[1]" w:storeItemID="{6C3C8BC8-F283-45AE-878A-BAB7291924A1}"/>
                                 <w:text/>
                               </w:sdtPr>
+                              <w:sdtEndPr/>
                               <w:sdtContent>
                                 <w:r>
                                   <w:rPr>
@@ -6817,6 +6833,7 @@
                           <w:dataBinding w:prefixMappings="xmlns:ns0='http://purl.org/dc/elements/1.1/' xmlns:ns1='http://schemas.openxmlformats.org/package/2006/metadata/core-properties' " w:xpath="/ns1:coreProperties[1]/ns0:creator[1]" w:storeItemID="{6C3C8BC8-F283-45AE-878A-BAB7291924A1}"/>
                           <w:text/>
                         </w:sdtPr>
+                        <w:sdtEndPr/>
                         <w:sdtContent>
                           <w:r>
                             <w:rPr>
@@ -6849,7 +6866,13 @@
     </w:r>
     <w:r>
       <w:tab/>
-      <w:t>© 2018 Brent Laster</w:t>
+      <w:t>© 201</w:t>
+    </w:r>
+    <w:r>
+      <w:t>9</w:t>
+    </w:r>
+    <w:r>
+      <w:t xml:space="preserve"> Brent Laster</w:t>
     </w:r>
     <w:r>
       <w:tab/>
@@ -6893,6 +6916,7 @@
         <w:docPartUnique/>
       </w:docPartObj>
     </w:sdtPr>
+    <w:sdtEndPr/>
     <w:sdtContent>
       <w:p>
         <w:pPr>
@@ -7111,7 +7135,7 @@
       </w:pPr>
     </w:pPrDefault>
   </w:docDefaults>
-  <w:latentStyles w:defLockedState="0" w:defUIPriority="99" w:defSemiHidden="0" w:defUnhideWhenUsed="0" w:defQFormat="0" w:count="375">
+  <w:latentStyles w:defLockedState="0" w:defUIPriority="99" w:defSemiHidden="0" w:defUnhideWhenUsed="0" w:defQFormat="0" w:count="376">
     <w:lsdException w:name="Normal" w:uiPriority="0" w:qFormat="1"/>
     <w:lsdException w:name="heading 1" w:uiPriority="9" w:qFormat="1"/>
     <w:lsdException w:name="heading 2" w:semiHidden="1" w:uiPriority="9" w:unhideWhenUsed="1" w:qFormat="1"/>
@@ -7217,7 +7241,6 @@
     <w:lsdException w:name="HTML Sample" w:semiHidden="1" w:unhideWhenUsed="1"/>
     <w:lsdException w:name="HTML Typewriter" w:semiHidden="1" w:unhideWhenUsed="1"/>
     <w:lsdException w:name="HTML Variable" w:semiHidden="1" w:unhideWhenUsed="1"/>
-    <w:lsdException w:name="Normal Table" w:semiHidden="1" w:unhideWhenUsed="1"/>
     <w:lsdException w:name="annotation subject" w:semiHidden="1" w:unhideWhenUsed="1"/>
     <w:lsdException w:name="No List" w:semiHidden="1" w:unhideWhenUsed="1"/>
     <w:lsdException w:name="Outline List 1" w:semiHidden="1" w:unhideWhenUsed="1"/>
@@ -7264,10 +7287,8 @@
     <w:lsdException w:name="Table Subtle 2" w:semiHidden="1" w:unhideWhenUsed="1"/>
     <w:lsdException w:name="Table Web 1" w:semiHidden="1" w:unhideWhenUsed="1"/>
     <w:lsdException w:name="Table Web 2" w:semiHidden="1" w:unhideWhenUsed="1"/>
-    <w:lsdException w:name="Table Web 3" w:semiHidden="1" w:unhideWhenUsed="1"/>
     <w:lsdException w:name="Balloon Text" w:semiHidden="1" w:unhideWhenUsed="1"/>
     <w:lsdException w:name="Table Grid" w:uiPriority="39"/>
-    <w:lsdException w:name="Table Theme" w:semiHidden="1" w:unhideWhenUsed="1"/>
     <w:lsdException w:name="Placeholder Text" w:semiHidden="1"/>
     <w:lsdException w:name="No Spacing" w:uiPriority="1" w:qFormat="1"/>
     <w:lsdException w:name="Light Shading" w:uiPriority="60"/>
@@ -7487,6 +7508,7 @@
     <w:lsdException w:name="Smart Hyperlink" w:semiHidden="1" w:unhideWhenUsed="1"/>
     <w:lsdException w:name="Hashtag" w:semiHidden="1" w:unhideWhenUsed="1"/>
     <w:lsdException w:name="Unresolved Mention" w:semiHidden="1" w:unhideWhenUsed="1"/>
+    <w:lsdException w:name="Smart Link" w:semiHidden="1" w:unhideWhenUsed="1"/>
   </w:latentStyles>
   <w:style w:type="paragraph" w:default="1" w:styleId="Normal">
     <w:name w:val="Normal"/>
@@ -7931,7 +7953,7 @@
 </file>
 
 <file path=customXml/itemProps1.xml><?xml version="1.0" encoding="utf-8"?>
-<ds:datastoreItem xmlns:ds="http://schemas.openxmlformats.org/officeDocument/2006/customXml" ds:itemID="{C358AAB0-D50E-41EF-AE25-34588E054B00}">
+<ds:datastoreItem xmlns:ds="http://schemas.openxmlformats.org/officeDocument/2006/customXml" ds:itemID="{EE764021-16EF-417A-AA5D-D0A62C84BBD6}">
   <ds:schemaRefs>
     <ds:schemaRef ds:uri="http://schemas.openxmlformats.org/officeDocument/2006/bibliography"/>
   </ds:schemaRefs>

</xml_diff>